<commit_message>
Added date on temperature plot
</commit_message>
<xml_diff>
--- a/A1.2_TapariaAnkit.docx
+++ b/A1.2_TapariaAnkit.docx
@@ -11,6 +11,7 @@
           <w:bCs/>
         </w:rPr>
       </w:pPr>
+      <w:bookmarkStart w:id="0" w:name="_GoBack"/>
       <w:r>
         <w:rPr>
           <w:b/>
@@ -159,8 +160,6 @@
           <w:szCs w:val="32"/>
         </w:rPr>
       </w:pPr>
-      <w:bookmarkStart w:id="0" w:name="_GoBack"/>
-      <w:bookmarkEnd w:id="0"/>
     </w:p>
     <w:p>
       <w:pPr>
@@ -1790,312 +1789,36 @@
     <w:p>
       <w:pPr>
         <w:rPr>
-          <w:b/>
-          <w:bCs/>
-          <w:u w:val="single"/>
-        </w:rPr>
-      </w:pPr>
-      <w:r>
-        <w:rPr>
-          <w:rFonts w:ascii="Times New Roman" w:hAnsi="Times New Roman" w:cs="Times New Roman"/>
-          <w:sz w:val="24"/>
-          <w:szCs w:val="24"/>
-        </w:rPr>
-        <w:t>A</w:t>
-      </w:r>
-      <w:r>
-        <w:rPr>
-          <w:rFonts w:ascii="Times New Roman" w:hAnsi="Times New Roman" w:cs="Times New Roman"/>
-          <w:sz w:val="24"/>
-          <w:szCs w:val="24"/>
-        </w:rPr>
-        <w:t>ll the cities (with their names), the troops passed through in the march</w:t>
-      </w:r>
-      <w:r>
-        <w:rPr>
-          <w:rFonts w:ascii="Times New Roman" w:hAnsi="Times New Roman" w:cs="Times New Roman"/>
-          <w:sz w:val="24"/>
-          <w:szCs w:val="24"/>
-        </w:rPr>
-        <w:t xml:space="preserve"> are marked on the </w:t>
-      </w:r>
-      <w:proofErr w:type="gramStart"/>
-      <w:r>
-        <w:rPr>
-          <w:rFonts w:ascii="Times New Roman" w:hAnsi="Times New Roman" w:cs="Times New Roman"/>
-          <w:sz w:val="24"/>
-          <w:szCs w:val="24"/>
-        </w:rPr>
-        <w:t>plots.</w:t>
-      </w:r>
-      <w:r>
-        <w:rPr>
-          <w:rFonts w:ascii="Times New Roman" w:hAnsi="Times New Roman" w:cs="Times New Roman"/>
-          <w:sz w:val="24"/>
-          <w:szCs w:val="24"/>
-        </w:rPr>
-        <w:t>.</w:t>
-      </w:r>
-      <w:proofErr w:type="gramEnd"/>
-      <w:r>
-        <w:rPr>
-          <w:rFonts w:ascii="Times New Roman" w:hAnsi="Times New Roman" w:cs="Times New Roman"/>
-          <w:sz w:val="24"/>
-          <w:szCs w:val="24"/>
-        </w:rPr>
-        <w:t xml:space="preserve"> </w:t>
-      </w:r>
-      <w:r>
-        <w:rPr>
-          <w:rFonts w:ascii="Times New Roman" w:hAnsi="Times New Roman" w:cs="Times New Roman"/>
-          <w:sz w:val="24"/>
-          <w:szCs w:val="24"/>
-        </w:rPr>
-        <w:t xml:space="preserve">Below figure </w:t>
-      </w:r>
-      <w:r>
-        <w:rPr>
-          <w:rFonts w:ascii="Times New Roman" w:hAnsi="Times New Roman" w:cs="Times New Roman"/>
-          <w:sz w:val="24"/>
-          <w:szCs w:val="24"/>
-        </w:rPr>
-        <w:t xml:space="preserve">represents the advance and retreat path of </w:t>
-      </w:r>
-      <w:r>
-        <w:rPr>
-          <w:rFonts w:ascii="Times New Roman" w:hAnsi="Times New Roman" w:cs="Times New Roman"/>
-          <w:sz w:val="24"/>
-          <w:szCs w:val="24"/>
-        </w:rPr>
-        <w:t>tr</w:t>
-      </w:r>
-      <w:r>
-        <w:rPr>
-          <w:rFonts w:ascii="Times New Roman" w:hAnsi="Times New Roman" w:cs="Times New Roman"/>
-          <w:sz w:val="24"/>
-          <w:szCs w:val="24"/>
-        </w:rPr>
-        <w:t>oops belong</w:t>
-      </w:r>
-      <w:r>
-        <w:rPr>
-          <w:rFonts w:ascii="Times New Roman" w:hAnsi="Times New Roman" w:cs="Times New Roman"/>
-          <w:sz w:val="24"/>
-          <w:szCs w:val="24"/>
-        </w:rPr>
-        <w:t>ing</w:t>
-      </w:r>
-      <w:r>
-        <w:rPr>
-          <w:rFonts w:ascii="Times New Roman" w:hAnsi="Times New Roman" w:cs="Times New Roman"/>
-          <w:sz w:val="24"/>
-          <w:szCs w:val="24"/>
-        </w:rPr>
-        <w:t xml:space="preserve"> to </w:t>
-      </w:r>
-      <w:r>
-        <w:rPr>
-          <w:rFonts w:ascii="Times New Roman" w:hAnsi="Times New Roman" w:cs="Times New Roman"/>
-          <w:b/>
-          <w:bCs/>
-          <w:i/>
-          <w:iCs/>
-          <w:sz w:val="24"/>
-          <w:szCs w:val="24"/>
-        </w:rPr>
-        <w:t>Group-1</w:t>
-      </w:r>
-      <w:r>
-        <w:rPr>
-          <w:rFonts w:ascii="Times New Roman" w:hAnsi="Times New Roman" w:cs="Times New Roman"/>
-          <w:sz w:val="24"/>
-          <w:szCs w:val="24"/>
-        </w:rPr>
-        <w:t xml:space="preserve"> along with the number of troops survived. The </w:t>
-      </w:r>
-      <w:r>
-        <w:rPr>
-          <w:rFonts w:ascii="Times New Roman" w:hAnsi="Times New Roman" w:cs="Times New Roman"/>
-          <w:b/>
-          <w:bCs/>
-          <w:i/>
-          <w:iCs/>
-          <w:sz w:val="24"/>
-          <w:szCs w:val="24"/>
-        </w:rPr>
-        <w:t>size of the markers (circles)</w:t>
-      </w:r>
-      <w:r>
-        <w:rPr>
-          <w:rFonts w:ascii="Times New Roman" w:hAnsi="Times New Roman" w:cs="Times New Roman"/>
-          <w:sz w:val="24"/>
-          <w:szCs w:val="24"/>
-        </w:rPr>
-        <w:t xml:space="preserve"> are proportional to the number of troops survived at each data point. So, we can observe, the march started with </w:t>
-      </w:r>
-      <w:proofErr w:type="gramStart"/>
-      <w:r>
-        <w:rPr>
-          <w:rFonts w:ascii="Times New Roman" w:hAnsi="Times New Roman" w:cs="Times New Roman"/>
-          <w:sz w:val="24"/>
-          <w:szCs w:val="24"/>
-        </w:rPr>
-        <w:t>a large number of</w:t>
-      </w:r>
-      <w:proofErr w:type="gramEnd"/>
-      <w:r>
-        <w:rPr>
-          <w:rFonts w:ascii="Times New Roman" w:hAnsi="Times New Roman" w:cs="Times New Roman"/>
-          <w:sz w:val="24"/>
-          <w:szCs w:val="24"/>
-        </w:rPr>
-        <w:t xml:space="preserve"> troops but as it progressed the troops kept decreasing and at the end very few survived. It also </w:t>
-      </w:r>
-      <w:r>
-        <w:rPr>
-          <w:rFonts w:ascii="Times New Roman" w:hAnsi="Times New Roman" w:cs="Times New Roman"/>
-          <w:sz w:val="24"/>
-          <w:szCs w:val="24"/>
-        </w:rPr>
-        <w:t xml:space="preserve">shows how </w:t>
-      </w:r>
-      <w:r>
-        <w:rPr>
-          <w:rFonts w:ascii="Times New Roman" w:hAnsi="Times New Roman" w:cs="Times New Roman"/>
-          <w:b/>
-          <w:bCs/>
-          <w:i/>
-          <w:iCs/>
-          <w:sz w:val="24"/>
-          <w:szCs w:val="24"/>
-        </w:rPr>
-        <w:t>temperature drastically fell during the retreat</w:t>
-      </w:r>
-      <w:r>
-        <w:rPr>
-          <w:rFonts w:ascii="Times New Roman" w:hAnsi="Times New Roman" w:cs="Times New Roman"/>
-          <w:sz w:val="24"/>
-          <w:szCs w:val="24"/>
-        </w:rPr>
-        <w:t xml:space="preserve"> which made hard for the troop to survive</w:t>
-      </w:r>
-      <w:r>
-        <w:rPr>
-          <w:rFonts w:ascii="Times New Roman" w:hAnsi="Times New Roman" w:cs="Times New Roman"/>
-          <w:sz w:val="24"/>
-          <w:szCs w:val="24"/>
-        </w:rPr>
-        <w:t>.</w:t>
-      </w:r>
-      <w:r>
-        <w:rPr>
-          <w:rFonts w:ascii="Times New Roman" w:hAnsi="Times New Roman" w:cs="Times New Roman"/>
-          <w:sz w:val="24"/>
-          <w:szCs w:val="24"/>
-        </w:rPr>
-        <w:t xml:space="preserve"> Similar plots were drawn for Troops belonging to </w:t>
-      </w:r>
-      <w:r>
-        <w:rPr>
-          <w:rFonts w:ascii="Times New Roman" w:hAnsi="Times New Roman" w:cs="Times New Roman"/>
-          <w:i/>
-          <w:iCs/>
-          <w:sz w:val="24"/>
-          <w:szCs w:val="24"/>
-        </w:rPr>
-        <w:t>Group-2</w:t>
-      </w:r>
-      <w:r>
-        <w:rPr>
-          <w:rFonts w:ascii="Times New Roman" w:hAnsi="Times New Roman" w:cs="Times New Roman"/>
-          <w:sz w:val="24"/>
-          <w:szCs w:val="24"/>
-        </w:rPr>
-        <w:t xml:space="preserve"> and </w:t>
-      </w:r>
-      <w:r>
-        <w:rPr>
-          <w:rFonts w:ascii="Times New Roman" w:hAnsi="Times New Roman" w:cs="Times New Roman"/>
-          <w:i/>
-          <w:iCs/>
-          <w:sz w:val="24"/>
-          <w:szCs w:val="24"/>
-        </w:rPr>
-        <w:t>Group-3</w:t>
-      </w:r>
-      <w:r>
-        <w:rPr>
-          <w:rFonts w:ascii="Times New Roman" w:hAnsi="Times New Roman" w:cs="Times New Roman"/>
-          <w:sz w:val="24"/>
-          <w:szCs w:val="24"/>
-        </w:rPr>
-        <w:t>.</w:t>
-      </w:r>
-      <w:r>
-        <w:rPr>
-          <w:rFonts w:ascii="Times New Roman" w:hAnsi="Times New Roman" w:cs="Times New Roman"/>
-          <w:sz w:val="24"/>
-          <w:szCs w:val="24"/>
-        </w:rPr>
-        <w:t xml:space="preserve"> </w:t>
-      </w:r>
-      <w:r>
-        <w:rPr>
-          <w:rFonts w:ascii="Times New Roman" w:hAnsi="Times New Roman" w:cs="Times New Roman"/>
-          <w:b/>
-          <w:bCs/>
-          <w:i/>
-          <w:iCs/>
-          <w:sz w:val="24"/>
-          <w:szCs w:val="24"/>
-        </w:rPr>
-        <w:t>Hovering</w:t>
-      </w:r>
-      <w:r>
-        <w:rPr>
-          <w:rFonts w:ascii="Times New Roman" w:hAnsi="Times New Roman" w:cs="Times New Roman"/>
-          <w:sz w:val="24"/>
-          <w:szCs w:val="24"/>
-        </w:rPr>
-        <w:t xml:space="preserve"> on the plots shows the corresponding values at a </w:t>
-      </w:r>
-      <w:proofErr w:type="gramStart"/>
-      <w:r>
-        <w:rPr>
-          <w:rFonts w:ascii="Times New Roman" w:hAnsi="Times New Roman" w:cs="Times New Roman"/>
-          <w:sz w:val="24"/>
-          <w:szCs w:val="24"/>
-        </w:rPr>
-        <w:t>particular point</w:t>
-      </w:r>
-      <w:proofErr w:type="gramEnd"/>
-      <w:r>
-        <w:rPr>
-          <w:rFonts w:ascii="Times New Roman" w:hAnsi="Times New Roman" w:cs="Times New Roman"/>
-          <w:sz w:val="24"/>
-          <w:szCs w:val="24"/>
-        </w:rPr>
-        <w:t>.</w:t>
-      </w:r>
-    </w:p>
-    <w:p>
+          <w:rFonts w:ascii="Times New Roman" w:hAnsi="Times New Roman" w:cs="Times New Roman"/>
+          <w:sz w:val="24"/>
+          <w:szCs w:val="24"/>
+        </w:rPr>
+      </w:pPr>
       <w:r>
         <w:rPr>
           <w:noProof/>
         </w:rPr>
         <w:drawing>
-          <wp:anchor distT="0" distB="0" distL="114300" distR="114300" simplePos="0" relativeHeight="251658240" behindDoc="0" locked="0" layoutInCell="1" allowOverlap="1" wp14:anchorId="14324477" wp14:editId="66F7026A">
+          <wp:anchor distT="0" distB="0" distL="114300" distR="114300" simplePos="0" relativeHeight="251666432" behindDoc="1" locked="0" layoutInCell="1" allowOverlap="1" wp14:anchorId="63F21776" wp14:editId="616944F8">
             <wp:simplePos x="0" y="0"/>
             <wp:positionH relativeFrom="margin">
-              <wp:posOffset>53340</wp:posOffset>
+              <wp:posOffset>-91440</wp:posOffset>
             </wp:positionH>
             <wp:positionV relativeFrom="paragraph">
-              <wp:posOffset>3128010</wp:posOffset>
+              <wp:posOffset>4699000</wp:posOffset>
             </wp:positionV>
-            <wp:extent cx="5989320" cy="2743200"/>
-            <wp:effectExtent l="0" t="0" r="0" b="0"/>
-            <wp:wrapNone/>
-            <wp:docPr id="2" name="Picture 2"/>
+            <wp:extent cx="5996940" cy="2883535"/>
+            <wp:effectExtent l="0" t="0" r="3810" b="0"/>
+            <wp:wrapTight wrapText="bothSides">
+              <wp:wrapPolygon edited="0">
+                <wp:start x="0" y="0"/>
+                <wp:lineTo x="0" y="21405"/>
+                <wp:lineTo x="21545" y="21405"/>
+                <wp:lineTo x="21545" y="0"/>
+                <wp:lineTo x="0" y="0"/>
+              </wp:wrapPolygon>
+            </wp:wrapTight>
+            <wp:docPr id="11" name="Picture 11"/>
             <wp:cNvGraphicFramePr>
               <a:graphicFrameLocks xmlns:a="http://schemas.openxmlformats.org/drawingml/2006/main" noChangeAspect="1"/>
             </wp:cNvGraphicFramePr>
@@ -2121,7 +1844,7 @@
                   <pic:spPr>
                     <a:xfrm>
                       <a:off x="0" y="0"/>
-                      <a:ext cx="5989320" cy="2743200"/>
+                      <a:ext cx="5996940" cy="2883535"/>
                     </a:xfrm>
                     <a:prstGeom prst="rect">
                       <a:avLst/>
@@ -2133,30 +1856,25 @@
             <wp14:sizeRelH relativeFrom="margin">
               <wp14:pctWidth>0</wp14:pctWidth>
             </wp14:sizeRelH>
-            <wp14:sizeRelV relativeFrom="margin">
-              <wp14:pctHeight>0</wp14:pctHeight>
-            </wp14:sizeRelV>
           </wp:anchor>
         </w:drawing>
       </w:r>
-    </w:p>
-    <w:p>
       <w:r>
         <w:rPr>
           <w:noProof/>
         </w:rPr>
         <w:drawing>
-          <wp:anchor distT="0" distB="0" distL="114300" distR="114300" simplePos="0" relativeHeight="251659264" behindDoc="0" locked="0" layoutInCell="1" allowOverlap="1" wp14:anchorId="4DE35EC2" wp14:editId="26C19033">
+          <wp:anchor distT="0" distB="0" distL="114300" distR="114300" simplePos="0" relativeHeight="251659264" behindDoc="1" locked="0" layoutInCell="1" allowOverlap="1" wp14:anchorId="4DE35EC2" wp14:editId="54B66E3D">
             <wp:simplePos x="0" y="0"/>
-            <wp:positionH relativeFrom="column">
-              <wp:posOffset>0</wp:posOffset>
+            <wp:positionH relativeFrom="margin">
+              <wp:posOffset>-121920</wp:posOffset>
             </wp:positionH>
             <wp:positionV relativeFrom="paragraph">
-              <wp:posOffset>0</wp:posOffset>
+              <wp:posOffset>1679575</wp:posOffset>
             </wp:positionV>
             <wp:extent cx="6073140" cy="2956560"/>
             <wp:effectExtent l="0" t="0" r="3810" b="0"/>
-            <wp:wrapThrough wrapText="bothSides">
+            <wp:wrapTight wrapText="bothSides">
               <wp:wrapPolygon edited="0">
                 <wp:start x="0" y="0"/>
                 <wp:lineTo x="0" y="21433"/>
@@ -2164,7 +1882,7 @@
                 <wp:lineTo x="21546" y="0"/>
                 <wp:lineTo x="0" y="0"/>
               </wp:wrapPolygon>
-            </wp:wrapThrough>
+            </wp:wrapTight>
             <wp:docPr id="1" name="Picture 1"/>
             <wp:cNvGraphicFramePr>
               <a:graphicFrameLocks xmlns:a="http://schemas.openxmlformats.org/drawingml/2006/main" noChangeAspect="1"/>
@@ -2203,15 +1921,281 @@
           </wp:anchor>
         </w:drawing>
       </w:r>
-    </w:p>
-    <w:p/>
-    <w:p/>
-    <w:p/>
-    <w:p/>
-    <w:p/>
-    <w:p/>
-    <w:p/>
-    <w:p/>
+      <w:r>
+        <w:rPr>
+          <w:rFonts w:ascii="Times New Roman" w:hAnsi="Times New Roman" w:cs="Times New Roman"/>
+          <w:sz w:val="24"/>
+          <w:szCs w:val="24"/>
+        </w:rPr>
+        <w:t>A</w:t>
+      </w:r>
+      <w:r>
+        <w:rPr>
+          <w:rFonts w:ascii="Times New Roman" w:hAnsi="Times New Roman" w:cs="Times New Roman"/>
+          <w:sz w:val="24"/>
+          <w:szCs w:val="24"/>
+        </w:rPr>
+        <w:t>ll the cities (with their names), the troops passed through in the march</w:t>
+      </w:r>
+      <w:r>
+        <w:rPr>
+          <w:rFonts w:ascii="Times New Roman" w:hAnsi="Times New Roman" w:cs="Times New Roman"/>
+          <w:sz w:val="24"/>
+          <w:szCs w:val="24"/>
+        </w:rPr>
+        <w:t xml:space="preserve"> are marked on the </w:t>
+      </w:r>
+      <w:proofErr w:type="gramStart"/>
+      <w:r>
+        <w:rPr>
+          <w:rFonts w:ascii="Times New Roman" w:hAnsi="Times New Roman" w:cs="Times New Roman"/>
+          <w:sz w:val="24"/>
+          <w:szCs w:val="24"/>
+        </w:rPr>
+        <w:t>plots..</w:t>
+      </w:r>
+      <w:proofErr w:type="gramEnd"/>
+      <w:r>
+        <w:rPr>
+          <w:rFonts w:ascii="Times New Roman" w:hAnsi="Times New Roman" w:cs="Times New Roman"/>
+          <w:sz w:val="24"/>
+          <w:szCs w:val="24"/>
+        </w:rPr>
+        <w:t xml:space="preserve"> </w:t>
+      </w:r>
+      <w:r>
+        <w:rPr>
+          <w:rFonts w:ascii="Times New Roman" w:hAnsi="Times New Roman" w:cs="Times New Roman"/>
+          <w:sz w:val="24"/>
+          <w:szCs w:val="24"/>
+        </w:rPr>
+        <w:t xml:space="preserve">Below figure </w:t>
+      </w:r>
+      <w:r>
+        <w:rPr>
+          <w:rFonts w:ascii="Times New Roman" w:hAnsi="Times New Roman" w:cs="Times New Roman"/>
+          <w:sz w:val="24"/>
+          <w:szCs w:val="24"/>
+        </w:rPr>
+        <w:t xml:space="preserve">represents the advance and retreat path of </w:t>
+      </w:r>
+      <w:r>
+        <w:rPr>
+          <w:rFonts w:ascii="Times New Roman" w:hAnsi="Times New Roman" w:cs="Times New Roman"/>
+          <w:sz w:val="24"/>
+          <w:szCs w:val="24"/>
+        </w:rPr>
+        <w:t>tr</w:t>
+      </w:r>
+      <w:r>
+        <w:rPr>
+          <w:rFonts w:ascii="Times New Roman" w:hAnsi="Times New Roman" w:cs="Times New Roman"/>
+          <w:sz w:val="24"/>
+          <w:szCs w:val="24"/>
+        </w:rPr>
+        <w:t>oops belong</w:t>
+      </w:r>
+      <w:r>
+        <w:rPr>
+          <w:rFonts w:ascii="Times New Roman" w:hAnsi="Times New Roman" w:cs="Times New Roman"/>
+          <w:sz w:val="24"/>
+          <w:szCs w:val="24"/>
+        </w:rPr>
+        <w:t>ing</w:t>
+      </w:r>
+      <w:r>
+        <w:rPr>
+          <w:rFonts w:ascii="Times New Roman" w:hAnsi="Times New Roman" w:cs="Times New Roman"/>
+          <w:sz w:val="24"/>
+          <w:szCs w:val="24"/>
+        </w:rPr>
+        <w:t xml:space="preserve"> to </w:t>
+      </w:r>
+      <w:r>
+        <w:rPr>
+          <w:rFonts w:ascii="Times New Roman" w:hAnsi="Times New Roman" w:cs="Times New Roman"/>
+          <w:b/>
+          <w:bCs/>
+          <w:i/>
+          <w:iCs/>
+          <w:sz w:val="24"/>
+          <w:szCs w:val="24"/>
+        </w:rPr>
+        <w:t>Group-1</w:t>
+      </w:r>
+      <w:r>
+        <w:rPr>
+          <w:rFonts w:ascii="Times New Roman" w:hAnsi="Times New Roman" w:cs="Times New Roman"/>
+          <w:sz w:val="24"/>
+          <w:szCs w:val="24"/>
+        </w:rPr>
+        <w:t xml:space="preserve"> along with the number of troops survived. The </w:t>
+      </w:r>
+      <w:r>
+        <w:rPr>
+          <w:rFonts w:ascii="Times New Roman" w:hAnsi="Times New Roman" w:cs="Times New Roman"/>
+          <w:b/>
+          <w:bCs/>
+          <w:i/>
+          <w:iCs/>
+          <w:sz w:val="24"/>
+          <w:szCs w:val="24"/>
+        </w:rPr>
+        <w:t>size of the markers (circles)</w:t>
+      </w:r>
+      <w:r>
+        <w:rPr>
+          <w:rFonts w:ascii="Times New Roman" w:hAnsi="Times New Roman" w:cs="Times New Roman"/>
+          <w:sz w:val="24"/>
+          <w:szCs w:val="24"/>
+        </w:rPr>
+        <w:t xml:space="preserve"> are proportional to the number of troops survived at each data point. So, we can observe, the march started with </w:t>
+      </w:r>
+      <w:proofErr w:type="gramStart"/>
+      <w:r>
+        <w:rPr>
+          <w:rFonts w:ascii="Times New Roman" w:hAnsi="Times New Roman" w:cs="Times New Roman"/>
+          <w:sz w:val="24"/>
+          <w:szCs w:val="24"/>
+        </w:rPr>
+        <w:t>a large number of</w:t>
+      </w:r>
+      <w:proofErr w:type="gramEnd"/>
+      <w:r>
+        <w:rPr>
+          <w:rFonts w:ascii="Times New Roman" w:hAnsi="Times New Roman" w:cs="Times New Roman"/>
+          <w:sz w:val="24"/>
+          <w:szCs w:val="24"/>
+        </w:rPr>
+        <w:t xml:space="preserve"> troops but as it progressed the troops kept decreasing and at the end very few survived. It also </w:t>
+      </w:r>
+      <w:r>
+        <w:rPr>
+          <w:rFonts w:ascii="Times New Roman" w:hAnsi="Times New Roman" w:cs="Times New Roman"/>
+          <w:sz w:val="24"/>
+          <w:szCs w:val="24"/>
+        </w:rPr>
+        <w:t xml:space="preserve">shows how </w:t>
+      </w:r>
+      <w:r>
+        <w:rPr>
+          <w:rFonts w:ascii="Times New Roman" w:hAnsi="Times New Roman" w:cs="Times New Roman"/>
+          <w:b/>
+          <w:bCs/>
+          <w:i/>
+          <w:iCs/>
+          <w:sz w:val="24"/>
+          <w:szCs w:val="24"/>
+        </w:rPr>
+        <w:t>temperature drastically fell during the retreat</w:t>
+      </w:r>
+      <w:r>
+        <w:rPr>
+          <w:rFonts w:ascii="Times New Roman" w:hAnsi="Times New Roman" w:cs="Times New Roman"/>
+          <w:sz w:val="24"/>
+          <w:szCs w:val="24"/>
+        </w:rPr>
+        <w:t xml:space="preserve"> which made hard for the troop to survive</w:t>
+      </w:r>
+      <w:r>
+        <w:rPr>
+          <w:rFonts w:ascii="Times New Roman" w:hAnsi="Times New Roman" w:cs="Times New Roman"/>
+          <w:sz w:val="24"/>
+          <w:szCs w:val="24"/>
+        </w:rPr>
+        <w:t>.</w:t>
+      </w:r>
+      <w:r>
+        <w:rPr>
+          <w:rFonts w:ascii="Times New Roman" w:hAnsi="Times New Roman" w:cs="Times New Roman"/>
+          <w:sz w:val="24"/>
+          <w:szCs w:val="24"/>
+        </w:rPr>
+        <w:t xml:space="preserve"> Similar plots were drawn for Troops belonging to </w:t>
+      </w:r>
+      <w:r>
+        <w:rPr>
+          <w:rFonts w:ascii="Times New Roman" w:hAnsi="Times New Roman" w:cs="Times New Roman"/>
+          <w:i/>
+          <w:iCs/>
+          <w:sz w:val="24"/>
+          <w:szCs w:val="24"/>
+        </w:rPr>
+        <w:t>Group-2</w:t>
+      </w:r>
+      <w:r>
+        <w:rPr>
+          <w:rFonts w:ascii="Times New Roman" w:hAnsi="Times New Roman" w:cs="Times New Roman"/>
+          <w:sz w:val="24"/>
+          <w:szCs w:val="24"/>
+        </w:rPr>
+        <w:t xml:space="preserve"> and </w:t>
+      </w:r>
+      <w:r>
+        <w:rPr>
+          <w:rFonts w:ascii="Times New Roman" w:hAnsi="Times New Roman" w:cs="Times New Roman"/>
+          <w:i/>
+          <w:iCs/>
+          <w:sz w:val="24"/>
+          <w:szCs w:val="24"/>
+        </w:rPr>
+        <w:t>Group-3</w:t>
+      </w:r>
+      <w:r>
+        <w:rPr>
+          <w:rFonts w:ascii="Times New Roman" w:hAnsi="Times New Roman" w:cs="Times New Roman"/>
+          <w:sz w:val="24"/>
+          <w:szCs w:val="24"/>
+        </w:rPr>
+        <w:t>.</w:t>
+      </w:r>
+      <w:r>
+        <w:rPr>
+          <w:rFonts w:ascii="Times New Roman" w:hAnsi="Times New Roman" w:cs="Times New Roman"/>
+          <w:sz w:val="24"/>
+          <w:szCs w:val="24"/>
+        </w:rPr>
+        <w:t xml:space="preserve"> </w:t>
+      </w:r>
+      <w:r>
+        <w:rPr>
+          <w:rFonts w:ascii="Times New Roman" w:hAnsi="Times New Roman" w:cs="Times New Roman"/>
+          <w:b/>
+          <w:bCs/>
+          <w:i/>
+          <w:iCs/>
+          <w:sz w:val="24"/>
+          <w:szCs w:val="24"/>
+        </w:rPr>
+        <w:t>Hovering</w:t>
+      </w:r>
+      <w:r>
+        <w:rPr>
+          <w:rFonts w:ascii="Times New Roman" w:hAnsi="Times New Roman" w:cs="Times New Roman"/>
+          <w:sz w:val="24"/>
+          <w:szCs w:val="24"/>
+        </w:rPr>
+        <w:t xml:space="preserve"> on the plots shows the corresponding values at a </w:t>
+      </w:r>
+      <w:proofErr w:type="gramStart"/>
+      <w:r>
+        <w:rPr>
+          <w:rFonts w:ascii="Times New Roman" w:hAnsi="Times New Roman" w:cs="Times New Roman"/>
+          <w:sz w:val="24"/>
+          <w:szCs w:val="24"/>
+        </w:rPr>
+        <w:t>particular point</w:t>
+      </w:r>
+      <w:proofErr w:type="gramEnd"/>
+      <w:r>
+        <w:rPr>
+          <w:rFonts w:ascii="Times New Roman" w:hAnsi="Times New Roman" w:cs="Times New Roman"/>
+          <w:sz w:val="24"/>
+          <w:szCs w:val="24"/>
+        </w:rPr>
+        <w:t>.</w:t>
+      </w:r>
+    </w:p>
     <w:p>
       <w:pPr>
         <w:rPr>
@@ -2595,6 +2579,7 @@
           <w:t>https://github.com/tapariaankit/DataVisualization</w:t>
         </w:r>
       </w:hyperlink>
+      <w:bookmarkEnd w:id="0"/>
     </w:p>
     <w:sectPr>
       <w:pgSz w:w="11906" w:h="16838"/>

</xml_diff>